<commit_message>
Change the 'packet' command so the count is one based Add the rem statment to the begginig of the packet file
</commit_message>
<xml_diff>
--- a/docs/V4/Sender V4 Quick Start.docx
+++ b/docs/V4/Sender V4 Quick Start.docx
@@ -49,34 +49,30 @@
       </w:pPr>
       <w:r>
         <w:rPr/>
-        <w:t xml:space="preserve">The platform is an off-the-shelf STMicrosystems Nucleo-F429ZI along with a custom daughter board. Some of the functionality can be </w:t>
-      </w:r>
-      <w:r>
-        <w:rPr/>
-        <w:t>explored</w:t>
-      </w:r>
-      <w:r>
-        <w:rPr/>
-        <w:t xml:space="preserve"> without the daughter board, but the real time clock battery, SD card, and the external interfaces will not be function</w:t>
-      </w:r>
-      <w:r>
-        <w:rPr/>
-        <w:t>al</w:t>
-      </w:r>
-      <w:r>
-        <w:rPr/>
-        <w:t xml:space="preserve">. There is an existing revision of the daughter board and </w:t>
-      </w:r>
-      <w:r>
-        <w:rPr>
-          <w:i/>
-          <w:iCs/>
-        </w:rPr>
-        <w:t>could</w:t>
-      </w:r>
-      <w:r>
-        <w:rPr/>
-        <w:t xml:space="preserve"> be built, a new version will be out soon, so it makes sense to wait for the new version.</w:t>
+        <w:t xml:space="preserve">The platform is an off-the-shelf STMicrosystems Nucleo-F429ZI along with a custom daughter board. Some of the functionality can be explored without the daughter board, but the real time clock battery, SD card, and the external interfaces will not be functional. The </w:t>
+      </w:r>
+      <w:r>
+        <w:rPr/>
+        <w:t>current</w:t>
+      </w:r>
+      <w:r>
+        <w:rPr/>
+        <w:t xml:space="preserve"> revision of the daughter board </w:t>
+      </w:r>
+      <w:r>
+        <w:rPr>
+          <w:rFonts w:eastAsia="Calibri" w:cs="" w:cstheme="minorBidi" w:eastAsiaTheme="minorHAnsi"/>
+          <w:color w:val="auto"/>
+          <w:kern w:val="0"/>
+          <w:sz w:val="22"/>
+          <w:szCs w:val="22"/>
+          <w:lang w:val="en-US" w:eastAsia="en-US" w:bidi="ar-SA"/>
+        </w:rPr>
+        <w:t>is AR1</w:t>
+      </w:r>
+      <w:r>
+        <w:rPr/>
+        <w:t>.</w:t>
       </w:r>
     </w:p>
     <w:p>
@@ -955,14 +951,14 @@
         <w:tblLook w:firstRow="1" w:noVBand="1" w:lastRow="0" w:firstColumn="1" w:lastColumn="0" w:noHBand="0" w:val="04a0"/>
       </w:tblPr>
       <w:tblGrid>
-        <w:gridCol w:w="1163"/>
-        <w:gridCol w:w="4141"/>
+        <w:gridCol w:w="1162"/>
+        <w:gridCol w:w="4142"/>
       </w:tblGrid>
       <w:tr>
         <w:trPr/>
         <w:tc>
           <w:tcPr>
-            <w:tcW w:w="1163" w:type="dxa"/>
+            <w:tcW w:w="1162" w:type="dxa"/>
             <w:tcBorders/>
           </w:tcPr>
           <w:p>
@@ -986,7 +982,7 @@
         </w:tc>
         <w:tc>
           <w:tcPr>
-            <w:tcW w:w="4141" w:type="dxa"/>
+            <w:tcW w:w="4142" w:type="dxa"/>
             <w:tcBorders/>
           </w:tcPr>
           <w:p>
@@ -1013,7 +1009,7 @@
         <w:trPr/>
         <w:tc>
           <w:tcPr>
-            <w:tcW w:w="1163" w:type="dxa"/>
+            <w:tcW w:w="1162" w:type="dxa"/>
             <w:tcBorders/>
           </w:tcPr>
           <w:p>
@@ -1030,7 +1026,7 @@
         </w:tc>
         <w:tc>
           <w:tcPr>
-            <w:tcW w:w="4141" w:type="dxa"/>
+            <w:tcW w:w="4142" w:type="dxa"/>
             <w:tcBorders/>
           </w:tcPr>
           <w:p>
@@ -1050,7 +1046,7 @@
         <w:trPr/>
         <w:tc>
           <w:tcPr>
-            <w:tcW w:w="1163" w:type="dxa"/>
+            <w:tcW w:w="1162" w:type="dxa"/>
             <w:tcBorders/>
           </w:tcPr>
           <w:p>
@@ -1067,7 +1063,7 @@
         </w:tc>
         <w:tc>
           <w:tcPr>
-            <w:tcW w:w="4141" w:type="dxa"/>
+            <w:tcW w:w="4142" w:type="dxa"/>
             <w:tcBorders/>
           </w:tcPr>
           <w:p>
@@ -1087,7 +1083,7 @@
         <w:trPr/>
         <w:tc>
           <w:tcPr>
-            <w:tcW w:w="1163" w:type="dxa"/>
+            <w:tcW w:w="1162" w:type="dxa"/>
             <w:tcBorders/>
           </w:tcPr>
           <w:p>
@@ -1104,7 +1100,7 @@
         </w:tc>
         <w:tc>
           <w:tcPr>
-            <w:tcW w:w="4141" w:type="dxa"/>
+            <w:tcW w:w="4142" w:type="dxa"/>
             <w:tcBorders/>
           </w:tcPr>
           <w:p>
@@ -1124,7 +1120,7 @@
         <w:trPr/>
         <w:tc>
           <w:tcPr>
-            <w:tcW w:w="1163" w:type="dxa"/>
+            <w:tcW w:w="1162" w:type="dxa"/>
             <w:tcBorders/>
           </w:tcPr>
           <w:p>
@@ -1141,7 +1137,7 @@
         </w:tc>
         <w:tc>
           <w:tcPr>
-            <w:tcW w:w="4141" w:type="dxa"/>
+            <w:tcW w:w="4142" w:type="dxa"/>
             <w:tcBorders/>
           </w:tcPr>
           <w:p>
@@ -1161,7 +1157,7 @@
         <w:trPr/>
         <w:tc>
           <w:tcPr>
-            <w:tcW w:w="1163" w:type="dxa"/>
+            <w:tcW w:w="1162" w:type="dxa"/>
             <w:tcBorders/>
           </w:tcPr>
           <w:p>
@@ -1178,7 +1174,7 @@
         </w:tc>
         <w:tc>
           <w:tcPr>
-            <w:tcW w:w="4141" w:type="dxa"/>
+            <w:tcW w:w="4142" w:type="dxa"/>
             <w:tcBorders/>
           </w:tcPr>
           <w:p>
@@ -1198,7 +1194,7 @@
         <w:trPr/>
         <w:tc>
           <w:tcPr>
-            <w:tcW w:w="1163" w:type="dxa"/>
+            <w:tcW w:w="1162" w:type="dxa"/>
             <w:tcBorders/>
           </w:tcPr>
           <w:p>
@@ -1215,7 +1211,7 @@
         </w:tc>
         <w:tc>
           <w:tcPr>
-            <w:tcW w:w="4141" w:type="dxa"/>
+            <w:tcW w:w="4142" w:type="dxa"/>
             <w:tcBorders/>
           </w:tcPr>
           <w:p>
@@ -1235,7 +1231,7 @@
         <w:trPr/>
         <w:tc>
           <w:tcPr>
-            <w:tcW w:w="1163" w:type="dxa"/>
+            <w:tcW w:w="1162" w:type="dxa"/>
             <w:tcBorders/>
           </w:tcPr>
           <w:p>
@@ -1252,7 +1248,7 @@
         </w:tc>
         <w:tc>
           <w:tcPr>
-            <w:tcW w:w="4141" w:type="dxa"/>
+            <w:tcW w:w="4142" w:type="dxa"/>
             <w:tcBorders/>
           </w:tcPr>
           <w:p>
@@ -1272,7 +1268,7 @@
         <w:trPr/>
         <w:tc>
           <w:tcPr>
-            <w:tcW w:w="1163" w:type="dxa"/>
+            <w:tcW w:w="1162" w:type="dxa"/>
             <w:tcBorders/>
           </w:tcPr>
           <w:p>
@@ -1289,7 +1285,7 @@
         </w:tc>
         <w:tc>
           <w:tcPr>
-            <w:tcW w:w="4141" w:type="dxa"/>
+            <w:tcW w:w="4142" w:type="dxa"/>
             <w:tcBorders/>
           </w:tcPr>
           <w:p>
@@ -1309,7 +1305,7 @@
         <w:trPr/>
         <w:tc>
           <w:tcPr>
-            <w:tcW w:w="1163" w:type="dxa"/>
+            <w:tcW w:w="1162" w:type="dxa"/>
             <w:tcBorders/>
           </w:tcPr>
           <w:p>
@@ -1326,7 +1322,7 @@
         </w:tc>
         <w:tc>
           <w:tcPr>
-            <w:tcW w:w="4141" w:type="dxa"/>
+            <w:tcW w:w="4142" w:type="dxa"/>
             <w:tcBorders/>
           </w:tcPr>
           <w:p>
@@ -1346,7 +1342,7 @@
         <w:trPr/>
         <w:tc>
           <w:tcPr>
-            <w:tcW w:w="1163" w:type="dxa"/>
+            <w:tcW w:w="1162" w:type="dxa"/>
             <w:tcBorders/>
           </w:tcPr>
           <w:p>
@@ -1363,7 +1359,7 @@
         </w:tc>
         <w:tc>
           <w:tcPr>
-            <w:tcW w:w="4141" w:type="dxa"/>
+            <w:tcW w:w="4142" w:type="dxa"/>
             <w:tcBorders/>
           </w:tcPr>
           <w:p>
@@ -1456,6 +1452,22 @@
         <w:rPr>
           <w:rFonts w:cs="Courier New" w:ascii="Courier New" w:hAnsi="Courier New"/>
         </w:rPr>
+        <w:t>rem a text stream that will be displayed using help</w:t>
+      </w:r>
+    </w:p>
+    <w:p>
+      <w:pPr>
+        <w:pStyle w:val="Normal"/>
+        <w:spacing w:before="0" w:after="0"/>
+        <w:ind w:right="-540" w:hanging="0"/>
+        <w:rPr>
+          <w:rFonts w:ascii="Courier New" w:hAnsi="Courier New" w:cs="Courier New"/>
+        </w:rPr>
+      </w:pPr>
+      <w:r>
+        <w:rPr>
+          <w:rFonts w:cs="Courier New" w:ascii="Courier New" w:hAnsi="Courier New"/>
+        </w:rPr>
         <w:t>preambles = 18</w:t>
       </w:r>
     </w:p>
@@ -1472,47 +1484,17 @@
         <w:rPr>
           <w:rFonts w:cs="Courier New" w:ascii="Courier New" w:hAnsi="Courier New"/>
         </w:rPr>
-        <w:t>200, 100, 0</w:t>
-      </w:r>
-    </w:p>
-    <w:p>
-      <w:pPr>
-        <w:pStyle w:val="Normal"/>
-        <w:spacing w:before="0" w:after="0"/>
-        <w:ind w:right="-540" w:hanging="0"/>
-        <w:rPr>
-          <w:rFonts w:ascii="Courier New" w:hAnsi="Courier New" w:cs="Courier New"/>
-        </w:rPr>
-      </w:pPr>
-      <w:r>
-        <w:rPr>
-          <w:rFonts w:cs="Courier New" w:ascii="Courier New" w:hAnsi="Courier New"/>
-        </w:rPr>
-        <w:t>116, 58, 7</w:t>
-      </w:r>
-    </w:p>
-    <w:p>
-      <w:pPr>
-        <w:pStyle w:val="Normal"/>
-        <w:spacing w:before="0" w:after="0"/>
-        <w:ind w:right="-540" w:hanging="0"/>
-        <w:rPr>
-          <w:rFonts w:ascii="Courier New" w:hAnsi="Courier New" w:cs="Courier New"/>
-        </w:rPr>
-      </w:pPr>
-      <w:r>
-        <w:rPr>
-          <w:rFonts w:cs="Courier New" w:ascii="Courier New" w:hAnsi="Courier New"/>
-        </w:rPr>
-        <w:t>200, 100, 9</w:t>
-      </w:r>
-    </w:p>
-    <w:p>
-      <w:pPr>
-        <w:pStyle w:val="Normal"/>
-        <w:spacing w:before="0" w:after="0"/>
-        <w:ind w:right="-540" w:hanging="0"/>
-        <w:rPr/>
+        <w:t>200, 100, 1</w:t>
+      </w:r>
+    </w:p>
+    <w:p>
+      <w:pPr>
+        <w:pStyle w:val="Normal"/>
+        <w:spacing w:before="0" w:after="0"/>
+        <w:ind w:right="-540" w:hanging="0"/>
+        <w:rPr>
+          <w:rFonts w:ascii="Courier New" w:hAnsi="Courier New" w:cs="Courier New"/>
+        </w:rPr>
       </w:pPr>
       <w:r>
         <w:rPr>
@@ -1525,21 +1507,66 @@
       <w:pPr>
         <w:pStyle w:val="Normal"/>
         <w:spacing w:before="0" w:after="0"/>
-        <w:rPr/>
-      </w:pPr>
-      <w:r>
-        <w:rPr/>
-      </w:r>
-    </w:p>
-    <w:p>
-      <w:pPr>
-        <w:pStyle w:val="Normal"/>
-        <w:spacing w:before="0" w:after="0"/>
-        <w:rPr/>
-      </w:pPr>
-      <w:r>
-        <w:rPr/>
-        <w:t>The first line must start with the word “preambles” followed by an equal sign and the count. If the preamble count is zero, no preambles will output and the packet will be defined by the following descriptions.</w:t>
+        <w:ind w:right="-540" w:hanging="0"/>
+        <w:rPr>
+          <w:rFonts w:ascii="Courier New" w:hAnsi="Courier New" w:cs="Courier New"/>
+        </w:rPr>
+      </w:pPr>
+      <w:r>
+        <w:rPr>
+          <w:rFonts w:cs="Courier New" w:ascii="Courier New" w:hAnsi="Courier New"/>
+        </w:rPr>
+        <w:t>200, 100, 10</w:t>
+      </w:r>
+    </w:p>
+    <w:p>
+      <w:pPr>
+        <w:pStyle w:val="Normal"/>
+        <w:spacing w:before="0" w:after="0"/>
+        <w:ind w:right="-540" w:hanging="0"/>
+        <w:rPr/>
+      </w:pPr>
+      <w:r>
+        <w:rPr>
+          <w:rFonts w:cs="Courier New" w:ascii="Courier New" w:hAnsi="Courier New"/>
+        </w:rPr>
+        <w:t>116, 58, 9</w:t>
+      </w:r>
+    </w:p>
+    <w:p>
+      <w:pPr>
+        <w:pStyle w:val="Normal"/>
+        <w:spacing w:before="0" w:after="0"/>
+        <w:rPr/>
+      </w:pPr>
+      <w:r>
+        <w:rPr/>
+      </w:r>
+    </w:p>
+    <w:p>
+      <w:pPr>
+        <w:pStyle w:val="Normal"/>
+        <w:spacing w:before="0" w:after="0"/>
+        <w:rPr/>
+      </w:pPr>
+      <w:r>
+        <w:rPr/>
+        <w:t xml:space="preserve">The first line may have a rem statement to display </w:t>
+      </w:r>
+      <w:r>
+        <w:rPr>
+          <w:rFonts w:eastAsia="Calibri" w:cs="" w:cstheme="minorBidi" w:eastAsiaTheme="minorHAnsi"/>
+          <w:color w:val="auto"/>
+          <w:kern w:val="0"/>
+          <w:sz w:val="22"/>
+          <w:szCs w:val="22"/>
+          <w:lang w:val="en-US" w:eastAsia="en-US" w:bidi="ar-SA"/>
+        </w:rPr>
+        <w:t>using</w:t>
+      </w:r>
+      <w:r>
+        <w:rPr/>
+        <w:t xml:space="preserve"> help, The packet definition starts with the word “preambles” followed by an equal sign and the count. If the preamble count is zero, no preambles will output and the packet will be defined by the following descriptions.</w:t>
       </w:r>
     </w:p>
     <w:p>
@@ -1572,7 +1599,7 @@
       </w:pPr>
       <w:r>
         <w:rPr/>
-        <w:t>The period and pulse are specified in microseconds. The period is the width of both the high and low portion of the bit and the pulse is the width of the first half of the bit. The bit may be repeated by specifying a count higher than zero (zero is one bit, 1 is one repeat IE: two bits).</w:t>
+        <w:t>The period and pulse are specified in microseconds. The period is the width of both the high and low portion of the bit and the pulse is the width of the first half of the bit. The count is the number of times the bit is repeated, 0 is the same as 1.</w:t>
       </w:r>
     </w:p>
     <w:p>

</xml_diff>